<commit_message>
Update formation [Wed 12-29-2021]
</commit_message>
<xml_diff>
--- a/technical-analysis/oscillator.docx
+++ b/technical-analysis/oscillator.docx
@@ -9,13 +9,25 @@
       <w:r>
         <w:t>Oscillator</w:t>
       </w:r>
+      <w:r>
+        <w:t>s</w:t>
+      </w:r>
     </w:p>
     <w:p>
       <w:pPr>
         <w:pStyle w:val="Sous-titre"/>
       </w:pPr>
       <w:r>
-        <w:t>A technical analysis tool.</w:t>
+        <w:t>T</w:t>
+      </w:r>
+      <w:r>
+        <w:t>echnical analysis tool</w:t>
+      </w:r>
+      <w:r>
+        <w:t>s</w:t>
+      </w:r>
+      <w:r>
+        <w:t>.</w:t>
       </w:r>
     </w:p>
     <w:p>
@@ -112,27 +124,14 @@
       <w:r>
         <w:t xml:space="preserve">Figure </w:t>
       </w:r>
-      <w:r>
-        <w:fldChar w:fldCharType="begin"/>
-      </w:r>
-      <w:r>
-        <w:instrText xml:space="preserve"> SEQ Figure \* ARABIC </w:instrText>
-      </w:r>
-      <w:r>
-        <w:fldChar w:fldCharType="separate"/>
-      </w:r>
-      <w:r>
-        <w:rPr>
-          <w:noProof/>
-        </w:rPr>
-        <w:t>1</w:t>
-      </w:r>
-      <w:r>
-        <w:rPr>
-          <w:noProof/>
-        </w:rPr>
-        <w:fldChar w:fldCharType="end"/>
-      </w:r>
+      <w:fldSimple w:instr=" SEQ Figure \* ARABIC ">
+        <w:r>
+          <w:rPr>
+            <w:noProof/>
+          </w:rPr>
+          <w:t>1</w:t>
+        </w:r>
+      </w:fldSimple>
       <w:r>
         <w:t xml:space="preserve">: </w:t>
       </w:r>
@@ -253,16 +252,59 @@
         <w:t xml:space="preserve">An oscillator is </w:t>
       </w:r>
       <w:r>
-        <w:t>a momentum indicator used as a</w:t>
-      </w:r>
-      <w:r>
-        <w:t xml:space="preserve"> technical analysis tool that constructs high and low bands between two extreme values</w:t>
-      </w:r>
-      <w:r>
-        <w:t xml:space="preserve">, 100 and 0, </w:t>
-      </w:r>
-      <w:r>
-        <w:t>then builds a trend indicator that fluctuates within these bounds.</w:t>
+        <w:t xml:space="preserve">a </w:t>
+      </w:r>
+      <w:r>
+        <w:rPr>
+          <w:b/>
+          <w:bCs/>
+        </w:rPr>
+        <w:t>momentum indicator</w:t>
+      </w:r>
+      <w:r>
+        <w:t xml:space="preserve"> used as a</w:t>
+      </w:r>
+      <w:r>
+        <w:t xml:space="preserve"> technical analysis tool that </w:t>
+      </w:r>
+      <w:r>
+        <w:rPr>
+          <w:b/>
+          <w:bCs/>
+        </w:rPr>
+        <w:t>constructs high and low</w:t>
+      </w:r>
+      <w:r>
+        <w:t xml:space="preserve"> bands </w:t>
+      </w:r>
+      <w:r>
+        <w:rPr>
+          <w:b/>
+          <w:bCs/>
+        </w:rPr>
+        <w:t>between two extreme values</w:t>
+      </w:r>
+      <w:r>
+        <w:t xml:space="preserve">, </w:t>
+      </w:r>
+      <w:r>
+        <w:t xml:space="preserve">typically </w:t>
+      </w:r>
+      <w:r>
+        <w:t xml:space="preserve">100 and 0, </w:t>
+      </w:r>
+      <w:r>
+        <w:t xml:space="preserve">then </w:t>
+      </w:r>
+      <w:r>
+        <w:rPr>
+          <w:b/>
+          <w:bCs/>
+        </w:rPr>
+        <w:t>builds a trend indicator</w:t>
+      </w:r>
+      <w:r>
+        <w:t xml:space="preserve"> that fluctuates within these bounds.</w:t>
       </w:r>
     </w:p>
     <w:p>
@@ -274,7 +316,27 @@
         </w:numPr>
       </w:pPr>
       <w:r>
-        <w:t>Traders use the trend indicator to discover short-term overbought or oversold conditions.</w:t>
+        <w:t xml:space="preserve">Traders use the trend indicator to discover short-term </w:t>
+      </w:r>
+      <w:r>
+        <w:rPr>
+          <w:b/>
+          <w:bCs/>
+        </w:rPr>
+        <w:t>overbought</w:t>
+      </w:r>
+      <w:r>
+        <w:t xml:space="preserve"> or </w:t>
+      </w:r>
+      <w:r>
+        <w:rPr>
+          <w:b/>
+          <w:bCs/>
+        </w:rPr>
+        <w:t>oversold</w:t>
+      </w:r>
+      <w:r>
+        <w:t xml:space="preserve"> conditions.</w:t>
       </w:r>
     </w:p>
     <w:p>
@@ -286,7 +348,31 @@
         </w:numPr>
       </w:pPr>
       <w:r>
-        <w:t>Combine with other indicator, like moving average indicator, it provides opportunity.</w:t>
+        <w:rPr>
+          <w:b/>
+          <w:bCs/>
+        </w:rPr>
+        <w:t>Combine with other indicator</w:t>
+      </w:r>
+      <w:r>
+        <w:t xml:space="preserve">, like moving average indicator, it </w:t>
+      </w:r>
+      <w:r>
+        <w:rPr>
+          <w:b/>
+          <w:bCs/>
+        </w:rPr>
+        <w:t xml:space="preserve">provides </w:t>
+      </w:r>
+      <w:r>
+        <w:rPr>
+          <w:b/>
+          <w:bCs/>
+        </w:rPr>
+        <w:t>trades signals</w:t>
+      </w:r>
+      <w:r>
+        <w:t>.</w:t>
       </w:r>
     </w:p>
     <w:p>
@@ -298,16 +384,35 @@
         </w:numPr>
       </w:pPr>
       <w:r>
-        <w:t>Overbought</w:t>
-      </w:r>
-      <w:r>
-        <w:t>, indicator &gt; 70</w:t>
+        <w:rPr>
+          <w:b/>
+          <w:bCs/>
+        </w:rPr>
+        <w:t>I</w:t>
+      </w:r>
+      <w:r>
+        <w:rPr>
+          <w:b/>
+          <w:bCs/>
+        </w:rPr>
+        <w:t>ndicator &gt; 70</w:t>
+      </w:r>
+      <w:r>
+        <w:t>, overbought</w:t>
       </w:r>
       <w:r>
         <w:t xml:space="preserve">: </w:t>
       </w:r>
       <w:r>
-        <w:t xml:space="preserve">bearish signal, </w:t>
+        <w:rPr>
+          <w:b/>
+          <w:bCs/>
+          <w:color w:val="FF0000"/>
+        </w:rPr>
+        <w:t>bearish signal</w:t>
+      </w:r>
+      <w:r>
+        <w:t xml:space="preserve">, </w:t>
       </w:r>
       <w:r>
         <w:t>opportunity to sell.</w:t>
@@ -322,16 +427,35 @@
         </w:numPr>
       </w:pPr>
       <w:r>
-        <w:t>Oversold</w:t>
-      </w:r>
-      <w:r>
-        <w:t>, indicator &lt; 30</w:t>
+        <w:rPr>
+          <w:b/>
+          <w:bCs/>
+        </w:rPr>
+        <w:t>I</w:t>
+      </w:r>
+      <w:r>
+        <w:rPr>
+          <w:b/>
+          <w:bCs/>
+        </w:rPr>
+        <w:t>ndicator &lt; 30</w:t>
+      </w:r>
+      <w:r>
+        <w:t>, oversold</w:t>
       </w:r>
       <w:r>
         <w:t xml:space="preserve">: </w:t>
       </w:r>
       <w:r>
-        <w:t xml:space="preserve">bullish signal, </w:t>
+        <w:rPr>
+          <w:b/>
+          <w:bCs/>
+          <w:color w:val="92D050"/>
+        </w:rPr>
+        <w:t>bullish signal</w:t>
+      </w:r>
+      <w:r>
+        <w:t xml:space="preserve">, </w:t>
       </w:r>
       <w:r>
         <w:t>opportunity to buy.</w:t>
@@ -346,7 +470,27 @@
         </w:numPr>
       </w:pPr>
       <w:r>
-        <w:t>when a price breakout occurs, the signals may be misleading</w:t>
+        <w:t>W</w:t>
+      </w:r>
+      <w:r>
+        <w:t xml:space="preserve">hen a </w:t>
+      </w:r>
+      <w:r>
+        <w:rPr>
+          <w:b/>
+          <w:bCs/>
+        </w:rPr>
+        <w:t>price breakout</w:t>
+      </w:r>
+      <w:r>
+        <w:t xml:space="preserve"> occurs, the signals may be </w:t>
+      </w:r>
+      <w:r>
+        <w:rPr>
+          <w:b/>
+          <w:bCs/>
+        </w:rPr>
+        <w:t>misleading</w:t>
       </w:r>
       <w:r>
         <w:t xml:space="preserve">: </w:t>
@@ -364,7 +508,27 @@
         </w:numPr>
       </w:pPr>
       <w:r>
-        <w:t>During the price breakout, the oscillator may remain in the overbought or oversold range for an extended period of time.</w:t>
+        <w:t xml:space="preserve">During the </w:t>
+      </w:r>
+      <w:r>
+        <w:rPr>
+          <w:b/>
+          <w:bCs/>
+        </w:rPr>
+        <w:t>price breakout</w:t>
+      </w:r>
+      <w:r>
+        <w:t xml:space="preserve">, the oscillator may </w:t>
+      </w:r>
+      <w:r>
+        <w:rPr>
+          <w:b/>
+          <w:bCs/>
+        </w:rPr>
+        <w:t>remain in the overbought or oversold</w:t>
+      </w:r>
+      <w:r>
+        <w:t xml:space="preserve"> range for an extended period of time.</w:t>
       </w:r>
     </w:p>
     <w:p>
@@ -376,7 +540,14 @@
         </w:numPr>
       </w:pPr>
       <w:r>
-        <w:t>Technical analysts consider oscillators better suited for sideways markets</w:t>
+        <w:t xml:space="preserve">Technical analysts consider oscillators </w:t>
+      </w:r>
+      <w:r>
+        <w:rPr>
+          <w:b/>
+          <w:bCs/>
+        </w:rPr>
+        <w:t>better suited for sideways markets</w:t>
       </w:r>
       <w:r>
         <w:t>.</w:t>
@@ -436,24 +607,14 @@
       <w:r>
         <w:t xml:space="preserve">Figure </w:t>
       </w:r>
-      <w:r>
-        <w:fldChar w:fldCharType="begin"/>
-      </w:r>
-      <w:r>
-        <w:instrText xml:space="preserve"> SEQ Figure \* alphabetic </w:instrText>
-      </w:r>
-      <w:r>
-        <w:fldChar w:fldCharType="separate"/>
-      </w:r>
-      <w:r>
-        <w:rPr>
-          <w:noProof/>
-        </w:rPr>
-        <w:t>b</w:t>
-      </w:r>
-      <w:r>
-        <w:fldChar w:fldCharType="end"/>
-      </w:r>
+      <w:fldSimple w:instr=" SEQ Figure \* alphabetic ">
+        <w:r>
+          <w:rPr>
+            <w:noProof/>
+          </w:rPr>
+          <w:t>b</w:t>
+        </w:r>
+      </w:fldSimple>
       <w:r>
         <w:t>: Sideway market.</w:t>
       </w:r>
@@ -481,7 +642,23 @@
         </w:numPr>
       </w:pPr>
       <w:r>
-        <w:t>In technical analysis of securities trading, the stochastic oscillator is a momentum indicator that uses support and resistance levels.</w:t>
+        <w:t>In technical analysi</w:t>
+      </w:r>
+      <w:r>
+        <w:t>s</w:t>
+      </w:r>
+      <w:r>
+        <w:t xml:space="preserve">, the stochastic oscillator is a </w:t>
+      </w:r>
+      <w:r>
+        <w:rPr>
+          <w:b/>
+          <w:bCs/>
+        </w:rPr>
+        <w:t>momentum indicator</w:t>
+      </w:r>
+      <w:r>
+        <w:t xml:space="preserve"> that uses support and resistance levels.</w:t>
       </w:r>
     </w:p>
     <w:p>
@@ -493,7 +670,10 @@
         </w:numPr>
       </w:pPr>
       <w:r>
-        <w:t xml:space="preserve">Stochastic </w:t>
+        <w:t>Originally, s</w:t>
+      </w:r>
+      <w:r>
+        <w:t xml:space="preserve">tochastic </w:t>
       </w:r>
       <w:r>
         <w:t>refers to the property of being well described by a random probability distribution</w:t>
@@ -511,10 +691,40 @@
         </w:numPr>
       </w:pPr>
       <w:r>
-        <w:t>T</w:t>
-      </w:r>
-      <w:r>
-        <w:t>he term stochastic refers to the point of a current price in relation to its price range over a period of time.</w:t>
+        <w:t>Here t</w:t>
+      </w:r>
+      <w:r>
+        <w:t xml:space="preserve">he term stochastic refers to the point of a </w:t>
+      </w:r>
+      <w:r>
+        <w:rPr>
+          <w:b/>
+          <w:bCs/>
+        </w:rPr>
+        <w:t>current price</w:t>
+      </w:r>
+      <w:r>
+        <w:t xml:space="preserve"> in </w:t>
+      </w:r>
+      <w:r>
+        <w:rPr>
+          <w:b/>
+          <w:bCs/>
+        </w:rPr>
+        <w:t>relation</w:t>
+      </w:r>
+      <w:r>
+        <w:t xml:space="preserve"> to its </w:t>
+      </w:r>
+      <w:r>
+        <w:rPr>
+          <w:b/>
+          <w:bCs/>
+        </w:rPr>
+        <w:t>price range over a period</w:t>
+      </w:r>
+      <w:r>
+        <w:t xml:space="preserve"> of time.</w:t>
       </w:r>
     </w:p>
     <w:p>
@@ -757,7 +967,23 @@
         <w:t>S</w:t>
       </w:r>
       <w:r>
-        <w:t>tochastics attempts to predict turning points by comparing the closing price of a security to its price range.</w:t>
+        <w:t xml:space="preserve">tochastics attempts to </w:t>
+      </w:r>
+      <w:r>
+        <w:rPr>
+          <w:b/>
+          <w:bCs/>
+        </w:rPr>
+        <w:t>predict turning points</w:t>
+      </w:r>
+      <w:r>
+        <w:t xml:space="preserve"> by comparing the closing price of a</w:t>
+      </w:r>
+      <w:r>
+        <w:t xml:space="preserve">n asset </w:t>
+      </w:r>
+      <w:r>
+        <w:t>to its price range.</w:t>
       </w:r>
     </w:p>
     <w:p>
@@ -769,7 +995,27 @@
         </w:numPr>
       </w:pPr>
       <w:r>
-        <w:t>Prices tend to close near the extremes of the recent range just before turning points.</w:t>
+        <w:t xml:space="preserve">Prices tend to close </w:t>
+      </w:r>
+      <w:r>
+        <w:rPr>
+          <w:b/>
+          <w:bCs/>
+        </w:rPr>
+        <w:t>near the extremes</w:t>
+      </w:r>
+      <w:r>
+        <w:t xml:space="preserve"> of the recent range just </w:t>
+      </w:r>
+      <w:r>
+        <w:rPr>
+          <w:b/>
+          <w:bCs/>
+        </w:rPr>
+        <w:t>before turning points</w:t>
+      </w:r>
+      <w:r>
+        <w:t>.</w:t>
       </w:r>
     </w:p>
     <w:p>
@@ -781,18 +1027,44 @@
         </w:numPr>
       </w:pPr>
       <w:r>
-        <w:t>An alert or set-up is present when the</w:t>
-      </w:r>
-      <w:r>
-        <w:t xml:space="preserve"> %K line </w:t>
-      </w:r>
-      <w:proofErr w:type="gramStart"/>
-      <w:r>
-        <w:t>cross</w:t>
-      </w:r>
-      <w:proofErr w:type="gramEnd"/>
-      <w:r>
-        <w:t xml:space="preserve"> the %D line.</w:t>
+        <w:t xml:space="preserve">An </w:t>
+      </w:r>
+      <w:r>
+        <w:rPr>
+          <w:b/>
+          <w:bCs/>
+        </w:rPr>
+        <w:t>alert</w:t>
+      </w:r>
+      <w:r>
+        <w:t xml:space="preserve"> or set-up is present when the</w:t>
+      </w:r>
+      <w:r>
+        <w:t xml:space="preserve"> </w:t>
+      </w:r>
+      <w:r>
+        <w:rPr>
+          <w:b/>
+          <w:bCs/>
+        </w:rPr>
+        <w:t xml:space="preserve">%K line </w:t>
+      </w:r>
+      <w:r>
+        <w:rPr>
+          <w:b/>
+          <w:bCs/>
+        </w:rPr>
+        <w:t>crosses</w:t>
+      </w:r>
+      <w:r>
+        <w:rPr>
+          <w:b/>
+          <w:bCs/>
+        </w:rPr>
+        <w:t xml:space="preserve"> the %D line</w:t>
+      </w:r>
+      <w:r>
+        <w:t>.</w:t>
       </w:r>
     </w:p>
     <w:p>
@@ -822,10 +1094,37 @@
         </w:numPr>
       </w:pPr>
       <w:r>
-        <w:t xml:space="preserve">RSI is a momentum indicator </w:t>
-      </w:r>
-      <w:r>
-        <w:t>used in technical analysis that measures the magnitude of recent price changes to evaluate overbought or oversold conditions</w:t>
+        <w:t xml:space="preserve">RSI is a </w:t>
+      </w:r>
+      <w:r>
+        <w:rPr>
+          <w:b/>
+          <w:bCs/>
+        </w:rPr>
+        <w:t>momentum indicator</w:t>
+      </w:r>
+      <w:r>
+        <w:t xml:space="preserve"> </w:t>
+      </w:r>
+      <w:r>
+        <w:t xml:space="preserve">used in technical analysis that measures the magnitude of recent price changes to </w:t>
+      </w:r>
+      <w:r>
+        <w:rPr>
+          <w:b/>
+          <w:bCs/>
+        </w:rPr>
+        <w:t>evaluate overbought</w:t>
+      </w:r>
+      <w:r>
+        <w:t xml:space="preserve"> or </w:t>
+      </w:r>
+      <w:r>
+        <w:rPr>
+          <w:b/>
+          <w:bCs/>
+        </w:rPr>
+        <w:t>oversold conditions</w:t>
       </w:r>
       <w:r>
         <w:t>.</w:t>
@@ -840,7 +1139,7 @@
         </w:numPr>
       </w:pPr>
       <w:r>
-        <w:t>Used for long/middle term.</w:t>
+        <w:t>Used for middle term.</w:t>
       </w:r>
     </w:p>
     <w:p>
@@ -1002,10 +1301,40 @@
         </w:numPr>
       </w:pPr>
       <w:r>
-        <w:t xml:space="preserve">During a long uptrend </w:t>
-      </w:r>
-      <w:r>
-        <w:t>an oversold reading on the RSI is likely much higher than 30%</w:t>
+        <w:rPr>
+          <w:b/>
+          <w:bCs/>
+        </w:rPr>
+        <w:t>During a long uptrend</w:t>
+      </w:r>
+      <w:r>
+        <w:t xml:space="preserve"> </w:t>
+      </w:r>
+      <w:r>
+        <w:t xml:space="preserve">an </w:t>
+      </w:r>
+      <w:r>
+        <w:rPr>
+          <w:b/>
+          <w:bCs/>
+        </w:rPr>
+        <w:t>oversold reading</w:t>
+      </w:r>
+      <w:r>
+        <w:t xml:space="preserve"> </w:t>
+      </w:r>
+      <w:r>
+        <w:t>is</w:t>
+      </w:r>
+      <w:r>
+        <w:t xml:space="preserve"> </w:t>
+      </w:r>
+      <w:r>
+        <w:rPr>
+          <w:b/>
+          <w:bCs/>
+        </w:rPr>
+        <w:t>much higher than 30%</w:t>
       </w:r>
       <w:r>
         <w:t>.</w:t>
@@ -1020,123 +1349,45 @@
         </w:numPr>
       </w:pPr>
       <w:r>
-        <w:t xml:space="preserve">During a long downtrend an overbuy reading on </w:t>
-      </w:r>
-      <w:r>
-        <w:t>the RSI during is much lower than the 70% level.</w:t>
-      </w:r>
-    </w:p>
-    <w:p>
-      <w:r>
-        <w:br w:type="page"/>
-      </w:r>
-    </w:p>
-    <w:p>
-      <w:pPr>
-        <w:pStyle w:val="Titre1"/>
-      </w:pPr>
-      <w:r>
-        <w:lastRenderedPageBreak/>
-        <w:t>Stochastic RSI – StochRSI</w:t>
-      </w:r>
-    </w:p>
-    <w:p>
-      <w:pPr>
-        <w:pStyle w:val="Paragraphedeliste"/>
-        <w:numPr>
-          <w:ilvl w:val="0"/>
-          <w:numId w:val="16"/>
-        </w:numPr>
-      </w:pPr>
-      <w:r>
-        <w:t>The Stochastic RSI (StochRSI) is an indicator used in technical analysis that</w:t>
+        <w:t xml:space="preserve">During a </w:t>
+      </w:r>
+      <w:r>
+        <w:rPr>
+          <w:b/>
+          <w:bCs/>
+        </w:rPr>
+        <w:t>long downtrend</w:t>
+      </w:r>
+      <w:r>
+        <w:t xml:space="preserve"> an </w:t>
+      </w:r>
+      <w:r>
+        <w:rPr>
+          <w:b/>
+          <w:bCs/>
+        </w:rPr>
+        <w:t>overbuy reading</w:t>
       </w:r>
       <w:r>
         <w:t xml:space="preserve"> </w:t>
       </w:r>
       <w:r>
-        <w:t>gives traders an idea of whether the current RSI value is overbought or oversold.</w:t>
-      </w:r>
-    </w:p>
-    <w:p>
-      <w:pPr>
-        <w:pStyle w:val="Paragraphedeliste"/>
-        <w:numPr>
-          <w:ilvl w:val="0"/>
-          <w:numId w:val="16"/>
-        </w:numPr>
-      </w:pPr>
-      <w:r>
-        <w:t xml:space="preserve">StochRSI </w:t>
-      </w:r>
-      <w:r>
-        <w:t>is created by applying the Stochastic oscillator formula to a set of relative strength index (RSI) values</w:t>
-      </w:r>
-      <w:r>
-        <w:t>.</w:t>
-      </w:r>
-    </w:p>
-    <w:p>
-      <w:pPr>
-        <w:pStyle w:val="Paragraphedeliste"/>
-        <w:numPr>
-          <w:ilvl w:val="0"/>
-          <w:numId w:val="16"/>
-        </w:numPr>
-      </w:pPr>
-      <w:r>
-        <w:t>Overbought doesn't necessarily mean the price will reverse lower, just like oversold doesn't mean the price will reverse higher. Rather the overbought and oversold conditions simply alert traders that the RSI is near the extremes of its recent readings.</w:t>
-      </w:r>
-    </w:p>
-    <w:p>
-      <w:pPr>
-        <w:pStyle w:val="Paragraphedeliste"/>
-        <w:numPr>
-          <w:ilvl w:val="0"/>
-          <w:numId w:val="16"/>
-        </w:numPr>
-      </w:pPr>
-      <w:r>
-        <w:t>That’s why it is used for short term compared to RSI.</w:t>
-      </w:r>
-    </w:p>
-    <w:p>
-      <w:pPr>
-        <w:pStyle w:val="Paragraphedeliste"/>
-        <w:numPr>
-          <w:ilvl w:val="0"/>
-          <w:numId w:val="16"/>
-        </w:numPr>
-      </w:pPr>
-      <w:r>
-        <w:t>A reading of zero means the RSI is at its lowest level in 14 periods</w:t>
-      </w:r>
-      <w:r>
-        <w:t>.</w:t>
-      </w:r>
-    </w:p>
-    <w:p>
-      <w:pPr>
-        <w:pStyle w:val="Paragraphedeliste"/>
-        <w:numPr>
-          <w:ilvl w:val="0"/>
-          <w:numId w:val="16"/>
-        </w:numPr>
-      </w:pPr>
-      <w:r>
-        <w:t>A reading of 100 means the RSI is at the highest level in the last 14 periods.</w:t>
-      </w:r>
-    </w:p>
-    <w:p>
-      <w:pPr>
-        <w:pStyle w:val="Titre3"/>
-      </w:pPr>
-      <w:r>
-        <w:t>Calculation</w:t>
-      </w:r>
-    </w:p>
-    <w:p>
-      <w:pPr>
+        <w:t xml:space="preserve">is </w:t>
+      </w:r>
+      <w:r>
+        <w:rPr>
+          <w:b/>
+          <w:bCs/>
+        </w:rPr>
+        <w:t>much lower than the 70%</w:t>
+      </w:r>
+      <w:r>
+        <w:t xml:space="preserve"> level.</w:t>
+      </w:r>
+    </w:p>
+    <w:p>
+      <w:pPr>
+        <w:keepNext/>
         <w:jc w:val="center"/>
       </w:pPr>
       <w:r>
@@ -1144,10 +1395,10 @@
           <w:noProof/>
         </w:rPr>
         <w:drawing>
-          <wp:inline distT="0" distB="0" distL="0" distR="0" wp14:anchorId="3DAF9D52" wp14:editId="15332EBB">
-            <wp:extent cx="3381375" cy="628650"/>
-            <wp:effectExtent l="0" t="0" r="9525" b="0"/>
-            <wp:docPr id="14" name="Image 14"/>
+          <wp:inline distT="0" distB="0" distL="0" distR="0" wp14:anchorId="025D5AB4" wp14:editId="66B41A98">
+            <wp:extent cx="4053840" cy="2805278"/>
+            <wp:effectExtent l="0" t="0" r="3810" b="0"/>
+            <wp:docPr id="8" name="Image 8"/>
             <wp:cNvGraphicFramePr>
               <a:graphicFrameLocks xmlns:a="http://schemas.openxmlformats.org/drawingml/2006/main" noChangeAspect="1"/>
             </wp:cNvGraphicFramePr>
@@ -1167,7 +1418,7 @@
                   <pic:spPr>
                     <a:xfrm>
                       <a:off x="0" y="0"/>
-                      <a:ext cx="3381375" cy="628650"/>
+                      <a:ext cx="4081966" cy="2824741"/>
                     </a:xfrm>
                     <a:prstGeom prst="rect">
                       <a:avLst/>
@@ -1182,14 +1433,81 @@
     </w:p>
     <w:p>
       <w:pPr>
+        <w:pStyle w:val="Lgende"/>
+        <w:jc w:val="center"/>
+      </w:pPr>
+      <w:r>
+        <w:t xml:space="preserve">Figure </w:t>
+      </w:r>
+      <w:fldSimple w:instr=" SEQ Figure \* alphabetic ">
+        <w:r>
+          <w:rPr>
+            <w:noProof/>
+          </w:rPr>
+          <w:t>c</w:t>
+        </w:r>
+      </w:fldSimple>
+      <w:r>
+        <w:t>: RSI trades signals</w:t>
+      </w:r>
+    </w:p>
+    <w:p>
+      <w:r>
+        <w:br w:type="page"/>
+      </w:r>
+    </w:p>
+    <w:p>
+      <w:pPr>
+        <w:pStyle w:val="Titre1"/>
+      </w:pPr>
+      <w:r>
+        <w:lastRenderedPageBreak/>
+        <w:t>Stochastic RSI – StochRSI</w:t>
+      </w:r>
+    </w:p>
+    <w:p>
+      <w:pPr>
         <w:pStyle w:val="Paragraphedeliste"/>
         <w:numPr>
           <w:ilvl w:val="0"/>
-          <w:numId w:val="17"/>
+          <w:numId w:val="16"/>
         </w:numPr>
       </w:pPr>
       <w:r>
-        <w:t>RSI is the current RSI.</w:t>
+        <w:t>The Stochastic RSI (StochRSI) is an indicator used in technical analysis that</w:t>
+      </w:r>
+      <w:r>
+        <w:t xml:space="preserve"> </w:t>
+      </w:r>
+      <w:r>
+        <w:rPr>
+          <w:b/>
+          <w:bCs/>
+        </w:rPr>
+        <w:t>gives</w:t>
+      </w:r>
+      <w:r>
+        <w:t xml:space="preserve"> traders an </w:t>
+      </w:r>
+      <w:r>
+        <w:rPr>
+          <w:b/>
+          <w:bCs/>
+        </w:rPr>
+        <w:t>idea</w:t>
+      </w:r>
+      <w:r>
+        <w:t xml:space="preserve"> of whether </w:t>
+      </w:r>
+      <w:r>
+        <w:rPr>
+          <w:b/>
+          <w:bCs/>
+        </w:rPr>
+        <w:t>the current RSI value is overbought or oversold</w:t>
+      </w:r>
+      <w:r>
+        <w:t>.</w:t>
       </w:r>
     </w:p>
     <w:p>
@@ -1197,14 +1515,71 @@
         <w:pStyle w:val="Paragraphedeliste"/>
         <w:numPr>
           <w:ilvl w:val="0"/>
-          <w:numId w:val="17"/>
+          <w:numId w:val="16"/>
         </w:numPr>
       </w:pPr>
       <w:r>
-        <w:t>min [</w:t>
-      </w:r>
-      <w:r>
-        <w:t>RSI] is the lowest RSI over the period.</w:t>
+        <w:rPr>
+          <w:b/>
+          <w:bCs/>
+        </w:rPr>
+        <w:t>StochRSI</w:t>
+      </w:r>
+      <w:r>
+        <w:t xml:space="preserve"> </w:t>
+      </w:r>
+      <w:r>
+        <w:t xml:space="preserve">is created by </w:t>
+      </w:r>
+      <w:r>
+        <w:rPr>
+          <w:b/>
+          <w:bCs/>
+        </w:rPr>
+        <w:t>applying</w:t>
+      </w:r>
+      <w:r>
+        <w:t xml:space="preserve"> the </w:t>
+      </w:r>
+      <w:r>
+        <w:rPr>
+          <w:b/>
+          <w:bCs/>
+        </w:rPr>
+        <w:t>Stochastic oscillator</w:t>
+      </w:r>
+      <w:r>
+        <w:t xml:space="preserve"> formula to </w:t>
+      </w:r>
+      <w:r>
+        <w:rPr>
+          <w:b/>
+          <w:bCs/>
+        </w:rPr>
+        <w:t>a set</w:t>
+      </w:r>
+      <w:r>
+        <w:t xml:space="preserve"> of relative strength index (</w:t>
+      </w:r>
+      <w:r>
+        <w:rPr>
+          <w:b/>
+          <w:bCs/>
+        </w:rPr>
+        <w:t>RSI</w:t>
+      </w:r>
+      <w:r>
+        <w:t xml:space="preserve">) </w:t>
+      </w:r>
+      <w:r>
+        <w:rPr>
+          <w:b/>
+          <w:bCs/>
+        </w:rPr>
+        <w:t>values</w:t>
+      </w:r>
+      <w:r>
+        <w:t>.</w:t>
       </w:r>
     </w:p>
     <w:p>
@@ -1212,33 +1587,135 @@
         <w:pStyle w:val="Paragraphedeliste"/>
         <w:numPr>
           <w:ilvl w:val="0"/>
-          <w:numId w:val="17"/>
+          <w:numId w:val="16"/>
         </w:numPr>
       </w:pPr>
       <w:r>
-        <w:t>max [</w:t>
-      </w:r>
-      <w:r>
-        <w:t>RSI] is the lowest RSI over the per</w:t>
-      </w:r>
-      <w:r>
-        <w:t>iod</w:t>
+        <w:rPr>
+          <w:b/>
+          <w:bCs/>
+        </w:rPr>
+        <w:t>Overbought doesn't</w:t>
+      </w:r>
+      <w:r>
+        <w:t xml:space="preserve"> necessarily </w:t>
+      </w:r>
+      <w:r>
+        <w:rPr>
+          <w:b/>
+          <w:bCs/>
+        </w:rPr>
+        <w:t>mean</w:t>
+      </w:r>
+      <w:r>
+        <w:t xml:space="preserve"> the </w:t>
+      </w:r>
+      <w:r>
+        <w:rPr>
+          <w:b/>
+          <w:bCs/>
+        </w:rPr>
+        <w:t>price</w:t>
+      </w:r>
+      <w:r>
+        <w:t xml:space="preserve"> will </w:t>
+      </w:r>
+      <w:r>
+        <w:rPr>
+          <w:b/>
+          <w:bCs/>
+        </w:rPr>
+        <w:t>reverse lower</w:t>
+      </w:r>
+      <w:r>
+        <w:t xml:space="preserve">, just like </w:t>
+      </w:r>
+      <w:r>
+        <w:rPr>
+          <w:b/>
+          <w:bCs/>
+        </w:rPr>
+        <w:t>oversold</w:t>
+      </w:r>
+      <w:r>
+        <w:t xml:space="preserve"> </w:t>
+      </w:r>
+      <w:r>
+        <w:rPr>
+          <w:b/>
+          <w:bCs/>
+        </w:rPr>
+        <w:t>doesn't</w:t>
+      </w:r>
+      <w:r>
+        <w:t xml:space="preserve"> </w:t>
+      </w:r>
+      <w:r>
+        <w:rPr>
+          <w:b/>
+          <w:bCs/>
+        </w:rPr>
+        <w:t>mean</w:t>
+      </w:r>
+      <w:r>
+        <w:t xml:space="preserve"> the </w:t>
+      </w:r>
+      <w:r>
+        <w:rPr>
+          <w:b/>
+          <w:bCs/>
+        </w:rPr>
+        <w:t>price</w:t>
+      </w:r>
+      <w:r>
+        <w:t xml:space="preserve"> will </w:t>
+      </w:r>
+      <w:r>
+        <w:rPr>
+          <w:b/>
+          <w:bCs/>
+        </w:rPr>
+        <w:t>reverse higher</w:t>
+      </w:r>
+      <w:r>
+        <w:t xml:space="preserve">. Rather the overbought and oversold conditions </w:t>
+      </w:r>
+      <w:r>
+        <w:rPr>
+          <w:b/>
+          <w:bCs/>
+        </w:rPr>
+        <w:t>simply alert</w:t>
+      </w:r>
+      <w:r>
+        <w:t xml:space="preserve"> traders that the </w:t>
+      </w:r>
+      <w:r>
+        <w:rPr>
+          <w:b/>
+          <w:bCs/>
+        </w:rPr>
+        <w:t xml:space="preserve">current </w:t>
+      </w:r>
+      <w:r>
+        <w:rPr>
+          <w:b/>
+          <w:bCs/>
+        </w:rPr>
+        <w:t>RSI</w:t>
+      </w:r>
+      <w:r>
+        <w:t xml:space="preserve"> is </w:t>
+      </w:r>
+      <w:r>
+        <w:rPr>
+          <w:b/>
+          <w:bCs/>
+        </w:rPr>
+        <w:t>near the extremes of its recent readings</w:t>
       </w:r>
       <w:r>
         <w:t>.</w:t>
-      </w:r>
-    </w:p>
-    <w:p>
-      <w:pPr>
-        <w:pStyle w:val="Titre3"/>
-      </w:pPr>
-      <w:r>
-        <w:t>Differen</w:t>
-      </w:r>
-      <w:bookmarkStart w:id="1" w:name="_GoBack"/>
-      <w:bookmarkEnd w:id="1"/>
-      <w:r>
-        <w:t>ce between StochRSI and RSI</w:t>
       </w:r>
     </w:p>
     <w:p>
@@ -1246,11 +1723,21 @@
         <w:pStyle w:val="Paragraphedeliste"/>
         <w:numPr>
           <w:ilvl w:val="0"/>
-          <w:numId w:val="18"/>
+          <w:numId w:val="16"/>
         </w:numPr>
       </w:pPr>
       <w:r>
-        <w:t>They seem similar, but the StochRSI relies on a different formula from what generates RSI values.</w:t>
+        <w:t xml:space="preserve">That’s why it is used for </w:t>
+      </w:r>
+      <w:r>
+        <w:rPr>
+          <w:b/>
+          <w:bCs/>
+        </w:rPr>
+        <w:t>short term compared to RSI</w:t>
+      </w:r>
+      <w:r>
+        <w:t>.</w:t>
       </w:r>
     </w:p>
     <w:p>
@@ -1258,17 +1745,61 @@
         <w:pStyle w:val="Paragraphedeliste"/>
         <w:numPr>
           <w:ilvl w:val="0"/>
-          <w:numId w:val="18"/>
+          <w:numId w:val="16"/>
         </w:numPr>
       </w:pPr>
       <w:r>
-        <w:t>One of the key differences</w:t>
-      </w:r>
-      <w:r>
-        <w:t xml:space="preserve">: </w:t>
-      </w:r>
-      <w:r>
-        <w:t>StochRSI moves very quickly from overbought to oversold, or vice versa, while the RSI is a much slower moving indicator.</w:t>
+        <w:t xml:space="preserve">A reading of </w:t>
+      </w:r>
+      <w:r>
+        <w:rPr>
+          <w:b/>
+          <w:bCs/>
+        </w:rPr>
+        <w:t xml:space="preserve">0 </w:t>
+      </w:r>
+      <w:r>
+        <w:rPr>
+          <w:b/>
+          <w:bCs/>
+        </w:rPr>
+        <w:t>means</w:t>
+      </w:r>
+      <w:r>
+        <w:t xml:space="preserve"> the </w:t>
+      </w:r>
+      <w:r>
+        <w:rPr>
+          <w:b/>
+          <w:bCs/>
+        </w:rPr>
+        <w:t>RSI</w:t>
+      </w:r>
+      <w:r>
+        <w:t xml:space="preserve"> is at its </w:t>
+      </w:r>
+      <w:r>
+        <w:rPr>
+          <w:b/>
+          <w:bCs/>
+        </w:rPr>
+        <w:t>lowest level</w:t>
+      </w:r>
+      <w:r>
+        <w:rPr>
+          <w:b/>
+          <w:bCs/>
+        </w:rPr>
+        <w:t xml:space="preserve"> over the period</w:t>
+      </w:r>
+      <w:r>
+        <w:t xml:space="preserve"> </w:t>
+      </w:r>
+      <w:r>
+        <w:t>(typically 14 days)</w:t>
+      </w:r>
+      <w:r>
+        <w:t>.</w:t>
       </w:r>
     </w:p>
     <w:p>
@@ -1276,11 +1807,51 @@
         <w:pStyle w:val="Paragraphedeliste"/>
         <w:numPr>
           <w:ilvl w:val="0"/>
-          <w:numId w:val="18"/>
+          <w:numId w:val="16"/>
         </w:numPr>
       </w:pPr>
       <w:r>
-        <w:t>One isn't better than the other</w:t>
+        <w:t xml:space="preserve">A reading of </w:t>
+      </w:r>
+      <w:r>
+        <w:rPr>
+          <w:b/>
+          <w:bCs/>
+        </w:rPr>
+        <w:t>100 means</w:t>
+      </w:r>
+      <w:r>
+        <w:t xml:space="preserve"> the </w:t>
+      </w:r>
+      <w:r>
+        <w:rPr>
+          <w:b/>
+          <w:bCs/>
+        </w:rPr>
+        <w:t>RSI</w:t>
+      </w:r>
+      <w:r>
+        <w:t xml:space="preserve"> is at the </w:t>
+      </w:r>
+      <w:r>
+        <w:rPr>
+          <w:b/>
+          <w:bCs/>
+        </w:rPr>
+        <w:t xml:space="preserve">highest level </w:t>
+      </w:r>
+      <w:r>
+        <w:rPr>
+          <w:b/>
+          <w:bCs/>
+        </w:rPr>
+        <w:t>over the period</w:t>
+      </w:r>
+      <w:r>
+        <w:t xml:space="preserve"> (</w:t>
+      </w:r>
+      <w:r>
+        <w:t>typically 14 days)</w:t>
       </w:r>
       <w:r>
         <w:t>.</w:t>
@@ -1288,7 +1859,14 @@
     </w:p>
     <w:p>
       <w:pPr>
-        <w:keepNext/>
+        <w:pStyle w:val="Titre3"/>
+      </w:pPr>
+      <w:r>
+        <w:t>Calculation</w:t>
+      </w:r>
+    </w:p>
+    <w:p>
+      <w:pPr>
         <w:jc w:val="center"/>
       </w:pPr>
       <w:r>
@@ -1296,10 +1874,10 @@
           <w:noProof/>
         </w:rPr>
         <w:drawing>
-          <wp:inline distT="0" distB="0" distL="0" distR="0" wp14:anchorId="2F76DE37" wp14:editId="586CBF10">
-            <wp:extent cx="3631792" cy="2512060"/>
-            <wp:effectExtent l="0" t="0" r="6985" b="2540"/>
-            <wp:docPr id="15" name="Image 15"/>
+          <wp:inline distT="0" distB="0" distL="0" distR="0" wp14:anchorId="3DAF9D52" wp14:editId="15332EBB">
+            <wp:extent cx="3381375" cy="628650"/>
+            <wp:effectExtent l="0" t="0" r="9525" b="0"/>
+            <wp:docPr id="14" name="Image 14"/>
             <wp:cNvGraphicFramePr>
               <a:graphicFrameLocks xmlns:a="http://schemas.openxmlformats.org/drawingml/2006/main" noChangeAspect="1"/>
             </wp:cNvGraphicFramePr>
@@ -1319,7 +1897,7 @@
                   <pic:spPr>
                     <a:xfrm>
                       <a:off x="0" y="0"/>
-                      <a:ext cx="3640094" cy="2517802"/>
+                      <a:ext cx="3381375" cy="628650"/>
                     </a:xfrm>
                     <a:prstGeom prst="rect">
                       <a:avLst/>
@@ -1334,30 +1912,252 @@
     </w:p>
     <w:p>
       <w:pPr>
+        <w:pStyle w:val="Paragraphedeliste"/>
+        <w:numPr>
+          <w:ilvl w:val="0"/>
+          <w:numId w:val="17"/>
+        </w:numPr>
+      </w:pPr>
+      <w:r>
+        <w:t>RSI is the current RSI.</w:t>
+      </w:r>
+    </w:p>
+    <w:p>
+      <w:pPr>
+        <w:pStyle w:val="Paragraphedeliste"/>
+        <w:numPr>
+          <w:ilvl w:val="0"/>
+          <w:numId w:val="17"/>
+        </w:numPr>
+      </w:pPr>
+      <w:r>
+        <w:t>min [</w:t>
+      </w:r>
+      <w:r>
+        <w:t>RSI] is the lowest RSI over the period</w:t>
+      </w:r>
+      <w:r>
+        <w:t xml:space="preserve"> (typically 14 days)</w:t>
+      </w:r>
+      <w:r>
+        <w:t>.</w:t>
+      </w:r>
+    </w:p>
+    <w:p>
+      <w:pPr>
+        <w:pStyle w:val="Paragraphedeliste"/>
+        <w:numPr>
+          <w:ilvl w:val="0"/>
+          <w:numId w:val="17"/>
+        </w:numPr>
+      </w:pPr>
+      <w:r>
+        <w:t>max [</w:t>
+      </w:r>
+      <w:r>
+        <w:t>RSI] is the lowest RSI over the per</w:t>
+      </w:r>
+      <w:r>
+        <w:t>iod</w:t>
+      </w:r>
+      <w:r>
+        <w:t xml:space="preserve"> </w:t>
+      </w:r>
+      <w:r>
+        <w:t>(typically 14 days)</w:t>
+      </w:r>
+      <w:r>
+        <w:t>.</w:t>
+      </w:r>
+    </w:p>
+    <w:p>
+      <w:pPr>
+        <w:pStyle w:val="Titre3"/>
+      </w:pPr>
+      <w:r>
+        <w:t>Difference between StochRSI and RSI</w:t>
+      </w:r>
+    </w:p>
+    <w:p>
+      <w:pPr>
+        <w:pStyle w:val="Paragraphedeliste"/>
+        <w:numPr>
+          <w:ilvl w:val="0"/>
+          <w:numId w:val="18"/>
+        </w:numPr>
+      </w:pPr>
+      <w:r>
+        <w:t xml:space="preserve">They </w:t>
+      </w:r>
+      <w:r>
+        <w:rPr>
+          <w:b/>
+          <w:bCs/>
+        </w:rPr>
+        <w:t>seem similar, but</w:t>
+      </w:r>
+      <w:r>
+        <w:t xml:space="preserve"> the StochRSI </w:t>
+      </w:r>
+      <w:r>
+        <w:rPr>
+          <w:b/>
+          <w:bCs/>
+        </w:rPr>
+        <w:t>relies on a different formula</w:t>
+      </w:r>
+      <w:r>
+        <w:t xml:space="preserve"> from what generates RSI values.</w:t>
+      </w:r>
+    </w:p>
+    <w:p>
+      <w:pPr>
+        <w:pStyle w:val="Paragraphedeliste"/>
+        <w:numPr>
+          <w:ilvl w:val="0"/>
+          <w:numId w:val="18"/>
+        </w:numPr>
+      </w:pPr>
+      <w:r>
+        <w:t xml:space="preserve">One of the </w:t>
+      </w:r>
+      <w:r>
+        <w:rPr>
+          <w:b/>
+          <w:bCs/>
+        </w:rPr>
+        <w:t xml:space="preserve">key </w:t>
+      </w:r>
+      <w:r>
+        <w:rPr>
+          <w:b/>
+          <w:bCs/>
+        </w:rPr>
+        <w:t>differences</w:t>
+      </w:r>
+      <w:r>
+        <w:t xml:space="preserve">: </w:t>
+      </w:r>
+      <w:r>
+        <w:rPr>
+          <w:b/>
+          <w:bCs/>
+        </w:rPr>
+        <w:t>StochRSI moves</w:t>
+      </w:r>
+      <w:r>
+        <w:t xml:space="preserve"> very </w:t>
+      </w:r>
+      <w:r>
+        <w:rPr>
+          <w:b/>
+          <w:bCs/>
+        </w:rPr>
+        <w:t>quickly</w:t>
+      </w:r>
+      <w:r>
+        <w:t xml:space="preserve"> from overbought to oversold, or vice versa, while the </w:t>
+      </w:r>
+      <w:r>
+        <w:rPr>
+          <w:b/>
+          <w:bCs/>
+        </w:rPr>
+        <w:t>RSI</w:t>
+      </w:r>
+      <w:r>
+        <w:t xml:space="preserve"> is a much </w:t>
+      </w:r>
+      <w:r>
+        <w:rPr>
+          <w:b/>
+          <w:bCs/>
+        </w:rPr>
+        <w:t>slower</w:t>
+      </w:r>
+      <w:r>
+        <w:t xml:space="preserve"> moving indicator.</w:t>
+      </w:r>
+    </w:p>
+    <w:p>
+      <w:pPr>
+        <w:pStyle w:val="Paragraphedeliste"/>
+        <w:numPr>
+          <w:ilvl w:val="0"/>
+          <w:numId w:val="18"/>
+        </w:numPr>
+      </w:pPr>
+      <w:r>
+        <w:t>One isn't better than the other</w:t>
+      </w:r>
+      <w:r>
+        <w:t>.</w:t>
+      </w:r>
+      <w:bookmarkStart w:id="1" w:name="_GoBack"/>
+      <w:bookmarkEnd w:id="1"/>
+    </w:p>
+    <w:p>
+      <w:pPr>
+        <w:keepNext/>
+        <w:jc w:val="center"/>
+      </w:pPr>
+      <w:r>
+        <w:rPr>
+          <w:noProof/>
+        </w:rPr>
+        <w:drawing>
+          <wp:inline distT="0" distB="0" distL="0" distR="0" wp14:anchorId="058F8C88" wp14:editId="42C1A677">
+            <wp:extent cx="3708400" cy="2561895"/>
+            <wp:effectExtent l="0" t="0" r="6350" b="0"/>
+            <wp:docPr id="9" name="Image 9"/>
+            <wp:cNvGraphicFramePr>
+              <a:graphicFrameLocks xmlns:a="http://schemas.openxmlformats.org/drawingml/2006/main" noChangeAspect="1"/>
+            </wp:cNvGraphicFramePr>
+            <a:graphic xmlns:a="http://schemas.openxmlformats.org/drawingml/2006/main">
+              <a:graphicData uri="http://schemas.openxmlformats.org/drawingml/2006/picture">
+                <pic:pic xmlns:pic="http://schemas.openxmlformats.org/drawingml/2006/picture">
+                  <pic:nvPicPr>
+                    <pic:cNvPr id="1" name=""/>
+                    <pic:cNvPicPr/>
+                  </pic:nvPicPr>
+                  <pic:blipFill>
+                    <a:blip r:embed="rId15"/>
+                    <a:stretch>
+                      <a:fillRect/>
+                    </a:stretch>
+                  </pic:blipFill>
+                  <pic:spPr>
+                    <a:xfrm>
+                      <a:off x="0" y="0"/>
+                      <a:ext cx="3722194" cy="2571424"/>
+                    </a:xfrm>
+                    <a:prstGeom prst="rect">
+                      <a:avLst/>
+                    </a:prstGeom>
+                  </pic:spPr>
+                </pic:pic>
+              </a:graphicData>
+            </a:graphic>
+          </wp:inline>
+        </w:drawing>
+      </w:r>
+    </w:p>
+    <w:p>
+      <w:pPr>
         <w:pStyle w:val="Lgende"/>
         <w:jc w:val="center"/>
       </w:pPr>
       <w:r>
         <w:t xml:space="preserve">Figure </w:t>
       </w:r>
-      <w:r>
-        <w:fldChar w:fldCharType="begin"/>
-      </w:r>
-      <w:r>
-        <w:instrText xml:space="preserve"> SEQ Figure \* alphabetic </w:instrText>
-      </w:r>
-      <w:r>
-        <w:fldChar w:fldCharType="separate"/>
-      </w:r>
-      <w:r>
-        <w:rPr>
-          <w:noProof/>
-        </w:rPr>
-        <w:t>c</w:t>
-      </w:r>
-      <w:r>
-        <w:fldChar w:fldCharType="end"/>
-      </w:r>
+      <w:fldSimple w:instr=" SEQ Figure \* alphabetic ">
+        <w:r>
+          <w:rPr>
+            <w:noProof/>
+          </w:rPr>
+          <w:t>d</w:t>
+        </w:r>
+      </w:fldSimple>
       <w:r>
         <w:t>: Difference between price, RSI and StochRSI.</w:t>
       </w:r>
@@ -4557,7 +5357,7 @@
 </file>
 
 <file path=customXml/itemProps1.xml><?xml version="1.0" encoding="utf-8"?>
-<ds:datastoreItem xmlns:ds="http://schemas.openxmlformats.org/officeDocument/2006/customXml" ds:itemID="{CC68F3AE-355D-4CF3-A766-BAE85584307B}">
+<ds:datastoreItem xmlns:ds="http://schemas.openxmlformats.org/officeDocument/2006/customXml" ds:itemID="{57CA9B5B-17C9-4AA1-956D-9F8EA1FD1FDB}">
   <ds:schemaRefs>
     <ds:schemaRef ds:uri="http://schemas.openxmlformats.org/officeDocument/2006/bibliography"/>
   </ds:schemaRefs>

</xml_diff>